<commit_message>
Quiz quase finalizado, falta arrumar algumas estilizações
</commit_message>
<xml_diff>
--- a/Tecnologia da Informação/Documentação completa..docx
+++ b/Tecnologia da Informação/Documentação completa..docx
@@ -336,12 +336,20 @@
     <w:p>
       <w:pPr>
         <w:rPr>
+          <w:sz w:val="40"/>
+          <w:szCs w:val="40"/>
+        </w:rPr>
+      </w:pPr>
+      <w:r>
+        <w:rPr>
           <w:b/>
           <w:bCs/>
           <w:sz w:val="40"/>
           <w:szCs w:val="40"/>
         </w:rPr>
-      </w:pPr>
+        <w:lastRenderedPageBreak/>
+        <w:t>ESCOPO:</w:t>
+      </w:r>
       <w:r>
         <w:rPr>
           <w:b/>
@@ -349,48 +357,397 @@
           <w:sz w:val="40"/>
           <w:szCs w:val="40"/>
         </w:rPr>
-        <w:lastRenderedPageBreak/>
-        <w:t>ESCOPO:</w:t>
-      </w:r>
-      <w:r>
+        <w:t xml:space="preserve"> </w:t>
+      </w:r>
+      <w:r>
+        <w:rPr>
+          <w:sz w:val="40"/>
+          <w:szCs w:val="40"/>
+        </w:rPr>
+        <w:t xml:space="preserve">O </w:t>
+      </w:r>
+      <w:proofErr w:type="gramStart"/>
+      <w:r>
+        <w:rPr>
+          <w:sz w:val="40"/>
+          <w:szCs w:val="40"/>
+        </w:rPr>
+        <w:t>filme gigantes</w:t>
+      </w:r>
+      <w:proofErr w:type="gramEnd"/>
+      <w:r>
+        <w:rPr>
+          <w:sz w:val="40"/>
+          <w:szCs w:val="40"/>
+        </w:rPr>
+        <w:t xml:space="preserve"> de aço, a hist</w:t>
+      </w:r>
+      <w:r>
+        <w:rPr>
+          <w:sz w:val="40"/>
+          <w:szCs w:val="40"/>
+        </w:rPr>
+        <w:t>ória</w:t>
+      </w:r>
+      <w:r>
+        <w:rPr>
+          <w:sz w:val="40"/>
+          <w:szCs w:val="40"/>
+        </w:rPr>
+        <w:t xml:space="preserve"> sobre o filme</w:t>
+      </w:r>
+      <w:r>
+        <w:rPr>
+          <w:sz w:val="40"/>
+          <w:szCs w:val="40"/>
+        </w:rPr>
+        <w:t>, personagens</w:t>
+      </w:r>
+      <w:r>
+        <w:rPr>
+          <w:sz w:val="40"/>
+          <w:szCs w:val="40"/>
+        </w:rPr>
+        <w:t>, um site institucional com esse tema e páginas para uma inte</w:t>
+      </w:r>
+      <w:r>
+        <w:rPr>
+          <w:sz w:val="40"/>
+          <w:szCs w:val="40"/>
+        </w:rPr>
+        <w:t>ração com o usuário, colocando em prática tudo que aprendi até agora e a importância desse filme para mim</w:t>
+      </w:r>
+      <w:r>
+        <w:rPr>
+          <w:sz w:val="40"/>
+          <w:szCs w:val="40"/>
+        </w:rPr>
+        <w:t>.</w:t>
+      </w:r>
+    </w:p>
+    <w:p>
+      <w:pPr>
+        <w:rPr>
+          <w:sz w:val="40"/>
+          <w:szCs w:val="40"/>
+        </w:rPr>
+      </w:pPr>
+    </w:p>
+    <w:p>
+      <w:pPr>
+        <w:rPr>
+          <w:sz w:val="40"/>
+          <w:szCs w:val="40"/>
+        </w:rPr>
+      </w:pPr>
+    </w:p>
+    <w:p>
+      <w:pPr>
+        <w:rPr>
+          <w:sz w:val="40"/>
+          <w:szCs w:val="40"/>
+        </w:rPr>
+      </w:pPr>
+    </w:p>
+    <w:p>
+      <w:pPr>
+        <w:rPr>
+          <w:sz w:val="40"/>
+          <w:szCs w:val="40"/>
+        </w:rPr>
+      </w:pPr>
+    </w:p>
+    <w:p>
+      <w:pPr>
+        <w:rPr>
+          <w:sz w:val="40"/>
+          <w:szCs w:val="40"/>
+        </w:rPr>
+      </w:pPr>
+    </w:p>
+    <w:p>
+      <w:pPr>
+        <w:rPr>
+          <w:sz w:val="40"/>
+          <w:szCs w:val="40"/>
+        </w:rPr>
+      </w:pPr>
+    </w:p>
+    <w:p>
+      <w:pPr>
         <w:rPr>
           <w:b/>
           <w:bCs/>
           <w:sz w:val="40"/>
           <w:szCs w:val="40"/>
         </w:rPr>
+      </w:pPr>
+      <w:r>
+        <w:rPr>
+          <w:b/>
+          <w:bCs/>
+          <w:sz w:val="40"/>
+          <w:szCs w:val="40"/>
+        </w:rPr>
+        <w:t>RESTRIÇÕES:</w:t>
+      </w:r>
+    </w:p>
+    <w:p>
+      <w:pPr>
+        <w:rPr>
+          <w:sz w:val="40"/>
+          <w:szCs w:val="40"/>
+        </w:rPr>
+      </w:pPr>
+      <w:r>
+        <w:rPr>
+          <w:sz w:val="40"/>
+          <w:szCs w:val="40"/>
+        </w:rPr>
+        <w:t xml:space="preserve">  - Tempo</w:t>
+      </w:r>
+    </w:p>
+    <w:p>
+      <w:pPr>
+        <w:rPr>
+          <w:sz w:val="40"/>
+          <w:szCs w:val="40"/>
+        </w:rPr>
+      </w:pPr>
+      <w:r>
+        <w:rPr>
+          <w:sz w:val="40"/>
+          <w:szCs w:val="40"/>
+        </w:rPr>
+        <w:t xml:space="preserve">  -</w:t>
+      </w:r>
+      <w:r>
+        <w:rPr>
+          <w:sz w:val="40"/>
+          <w:szCs w:val="40"/>
+        </w:rPr>
+        <w:t xml:space="preserve"> Tema</w:t>
+      </w:r>
+    </w:p>
+    <w:p>
+      <w:pPr>
+        <w:rPr>
+          <w:sz w:val="40"/>
+          <w:szCs w:val="40"/>
+        </w:rPr>
+      </w:pPr>
+      <w:r>
+        <w:rPr>
+          <w:sz w:val="40"/>
+          <w:szCs w:val="40"/>
+        </w:rPr>
+        <w:t xml:space="preserve">  - Recursos para desenvolvimento</w:t>
+      </w:r>
+    </w:p>
+    <w:p>
+      <w:pPr>
+        <w:rPr>
+          <w:sz w:val="40"/>
+          <w:szCs w:val="40"/>
+        </w:rPr>
+      </w:pPr>
+    </w:p>
+    <w:p>
+      <w:pPr>
+        <w:rPr>
+          <w:sz w:val="40"/>
+          <w:szCs w:val="40"/>
+        </w:rPr>
+      </w:pPr>
+    </w:p>
+    <w:p>
+      <w:pPr>
+        <w:rPr>
+          <w:sz w:val="40"/>
+          <w:szCs w:val="40"/>
+        </w:rPr>
+      </w:pPr>
+    </w:p>
+    <w:p>
+      <w:pPr>
+        <w:rPr>
+          <w:sz w:val="40"/>
+          <w:szCs w:val="40"/>
+        </w:rPr>
+      </w:pPr>
+    </w:p>
+    <w:p>
+      <w:pPr>
+        <w:rPr>
+          <w:sz w:val="40"/>
+          <w:szCs w:val="40"/>
+        </w:rPr>
+      </w:pPr>
+    </w:p>
+    <w:p>
+      <w:pPr>
+        <w:rPr>
+          <w:sz w:val="40"/>
+          <w:szCs w:val="40"/>
+        </w:rPr>
+      </w:pPr>
+      <w:r>
+        <w:rPr>
+          <w:b/>
+          <w:bCs/>
+          <w:sz w:val="40"/>
+          <w:szCs w:val="40"/>
+        </w:rPr>
+        <w:lastRenderedPageBreak/>
+        <w:t>PREMISSAS:</w:t>
+      </w:r>
+      <w:r>
+        <w:rPr>
+          <w:sz w:val="40"/>
+          <w:szCs w:val="40"/>
+        </w:rPr>
         <w:t xml:space="preserve"> </w:t>
       </w:r>
-      <w:r>
-        <w:rPr>
-          <w:sz w:val="40"/>
-          <w:szCs w:val="40"/>
-        </w:rPr>
-        <w:t xml:space="preserve">O </w:t>
-      </w:r>
-      <w:proofErr w:type="gramStart"/>
-      <w:r>
-        <w:rPr>
-          <w:sz w:val="40"/>
-          <w:szCs w:val="40"/>
-        </w:rPr>
-        <w:t>filme gigantes</w:t>
-      </w:r>
-      <w:proofErr w:type="gramEnd"/>
-      <w:r>
-        <w:rPr>
-          <w:sz w:val="40"/>
-          <w:szCs w:val="40"/>
-        </w:rPr>
-        <w:t xml:space="preserve"> de aço, a hist</w:t>
-      </w:r>
-      <w:r>
-        <w:rPr>
-          <w:sz w:val="40"/>
-          <w:szCs w:val="40"/>
-        </w:rPr>
-        <w:t>ória, personagens e importância para mim.</w:t>
-      </w:r>
+    </w:p>
+    <w:p>
+      <w:pPr>
+        <w:rPr>
+          <w:sz w:val="40"/>
+          <w:szCs w:val="40"/>
+        </w:rPr>
+      </w:pPr>
+      <w:r>
+        <w:rPr>
+          <w:sz w:val="40"/>
+          <w:szCs w:val="40"/>
+        </w:rPr>
+        <w:t xml:space="preserve">  - Entender ou ter curiosidade sobre Gigantes de Aço</w:t>
+      </w:r>
+    </w:p>
+    <w:p>
+      <w:pPr>
+        <w:rPr>
+          <w:sz w:val="40"/>
+          <w:szCs w:val="40"/>
+        </w:rPr>
+      </w:pPr>
+    </w:p>
+    <w:p>
+      <w:pPr>
+        <w:rPr>
+          <w:sz w:val="40"/>
+          <w:szCs w:val="40"/>
+        </w:rPr>
+      </w:pPr>
+    </w:p>
+    <w:p>
+      <w:pPr>
+        <w:rPr>
+          <w:sz w:val="40"/>
+          <w:szCs w:val="40"/>
+        </w:rPr>
+      </w:pPr>
+    </w:p>
+    <w:p>
+      <w:pPr>
+        <w:rPr>
+          <w:sz w:val="40"/>
+          <w:szCs w:val="40"/>
+        </w:rPr>
+      </w:pPr>
+    </w:p>
+    <w:p>
+      <w:pPr>
+        <w:rPr>
+          <w:sz w:val="40"/>
+          <w:szCs w:val="40"/>
+        </w:rPr>
+      </w:pPr>
+      <w:r>
+        <w:rPr>
+          <w:b/>
+          <w:bCs/>
+          <w:sz w:val="40"/>
+          <w:szCs w:val="40"/>
+        </w:rPr>
+        <w:t>METODOLOGIA:</w:t>
+      </w:r>
+      <w:r>
+        <w:rPr>
+          <w:sz w:val="40"/>
+          <w:szCs w:val="40"/>
+        </w:rPr>
+        <w:t xml:space="preserve"> </w:t>
+      </w:r>
+    </w:p>
+    <w:p>
+      <w:pPr>
+        <w:rPr>
+          <w:sz w:val="40"/>
+          <w:szCs w:val="40"/>
+        </w:rPr>
+      </w:pPr>
+      <w:r>
+        <w:rPr>
+          <w:sz w:val="40"/>
+          <w:szCs w:val="40"/>
+        </w:rPr>
+        <w:t xml:space="preserve"> </w:t>
+      </w:r>
+      <w:r>
+        <w:rPr>
+          <w:sz w:val="40"/>
+          <w:szCs w:val="40"/>
+        </w:rPr>
+        <w:t xml:space="preserve"> - SCRUM</w:t>
+      </w:r>
+    </w:p>
+    <w:p>
+      <w:pPr>
+        <w:rPr>
+          <w:sz w:val="40"/>
+          <w:szCs w:val="40"/>
+        </w:rPr>
+      </w:pPr>
+      <w:r>
+        <w:rPr>
+          <w:sz w:val="40"/>
+          <w:szCs w:val="40"/>
+        </w:rPr>
+        <w:t>Usada para o acompanhamento e realização das tasks</w:t>
+      </w:r>
+    </w:p>
+    <w:p>
+      <w:pPr>
+        <w:rPr>
+          <w:sz w:val="40"/>
+          <w:szCs w:val="40"/>
+        </w:rPr>
+      </w:pPr>
+    </w:p>
+    <w:p>
+      <w:pPr>
+        <w:rPr>
+          <w:sz w:val="40"/>
+          <w:szCs w:val="40"/>
+        </w:rPr>
+      </w:pPr>
+    </w:p>
+    <w:p>
+      <w:pPr>
+        <w:rPr>
+          <w:sz w:val="40"/>
+          <w:szCs w:val="40"/>
+        </w:rPr>
+      </w:pPr>
+    </w:p>
+    <w:p>
+      <w:pPr>
+        <w:rPr>
+          <w:sz w:val="40"/>
+          <w:szCs w:val="40"/>
+        </w:rPr>
+      </w:pPr>
     </w:p>
     <w:sectPr>
       <w:pgSz w:w="11906" w:h="16838"/>

</xml_diff>